<commit_message>
Updated tips for finding right school
</commit_message>
<xml_diff>
--- a/files/Finding the right school tips.docx
+++ b/files/Finding the right school tips.docx
@@ -92,12 +92,24 @@
     <w:p/>
     <w:p>
       <w:r>
-        <w:t>I’ll save you the trouble. Here are good resources to understand how a university is like:</w:t>
-      </w:r>
-    </w:p>
-    <w:p>
-      <w:r>
-        <w:t>(Note: reading their corporate phrasing is often too vague for you to understand what they mean. You may have to dig deeper. This is why I suggest elevated schools a lot- he is good at breaking it down – literally and figuratively!)</w:t>
+        <w:t>I’ll save you</w:t>
+      </w:r>
+      <w:r>
+        <w:t xml:space="preserve"> some time</w:t>
+      </w:r>
+      <w:r>
+        <w:t>. Here are good resources to understand how a university is like:</w:t>
+      </w:r>
+    </w:p>
+    <w:p>
+      <w:r>
+        <w:t>(Note: reading their corporate phrasing is often too vague for you to understand what they mean. You may have to dig deeper. This is why I suggest elevated schools a lot- he is good at breaking it down</w:t>
+      </w:r>
+      <w:r>
+        <w:t>,</w:t>
+      </w:r>
+      <w:r>
+        <w:t xml:space="preserve"> literally and figuratively!)</w:t>
       </w:r>
     </w:p>
     <w:p/>
@@ -173,13 +185,8 @@
       </w:hyperlink>
     </w:p>
     <w:p>
-      <w:proofErr w:type="spellStart"/>
-      <w:r>
-        <w:t>Youtube</w:t>
-      </w:r>
-      <w:proofErr w:type="spellEnd"/>
-      <w:r>
-        <w:t xml:space="preserve">: </w:t>
+      <w:r>
+        <w:t xml:space="preserve">Youtube: </w:t>
       </w:r>
       <w:hyperlink r:id="rId9" w:history="1">
         <w:r>

</xml_diff>

<commit_message>
Added to high school tips
</commit_message>
<xml_diff>
--- a/files/Finding the right school tips.docx
+++ b/files/Finding the right school tips.docx
@@ -10,15 +10,7 @@
     <w:p/>
     <w:p>
       <w:r>
-        <w:t xml:space="preserve">It is important to understand WHY you actually want to get into a college- it helps a lot with </w:t>
-      </w:r>
-      <w:proofErr w:type="gramStart"/>
-      <w:r>
-        <w:t>the writing</w:t>
-      </w:r>
-      <w:proofErr w:type="gramEnd"/>
-      <w:r>
-        <w:t xml:space="preserve">! So, research, and understand the type of person they are looking for. If you aren’t, maybe you shouldn’t apply (especially if the school is competetive enough already. </w:t>
+        <w:t xml:space="preserve">It is important to understand WHY you actually want to get into a college- it helps a lot with the writing! So, research, and understand the type of person they are looking for. If you aren’t, maybe you shouldn’t apply (especially if the school is competetive enough already. </w:t>
       </w:r>
       <w:r>
         <w:rPr>
@@ -284,6 +276,35 @@
         <w:t xml:space="preserve"> </w:t>
       </w:r>
     </w:p>
+    <w:p>
+      <w:r>
+        <w:t xml:space="preserve">Day in the life: </w:t>
+      </w:r>
+      <w:hyperlink r:id="rId14" w:history="1">
+        <w:r>
+          <w:rPr>
+            <w:rStyle w:val="Hyperlink"/>
+          </w:rPr>
+          <w:t>https://www.youtube.com/watch?v=Ofwo3gBV-k8</w:t>
+        </w:r>
+      </w:hyperlink>
+      <w:r>
+        <w:t xml:space="preserve"> </w:t>
+      </w:r>
+    </w:p>
+    <w:p>
+      <w:r>
+        <w:t xml:space="preserve">Campus tour: </w:t>
+      </w:r>
+      <w:hyperlink r:id="rId15" w:history="1">
+        <w:r>
+          <w:rPr>
+            <w:rStyle w:val="Hyperlink"/>
+          </w:rPr>
+          <w:t>https://www.youtube.com/watch?v=9sSdQjvo1bM</w:t>
+        </w:r>
+      </w:hyperlink>
+    </w:p>
     <w:p/>
     <w:p>
       <w:r>
@@ -294,7 +315,7 @@
       <w:r>
         <w:t xml:space="preserve">Elevated School </w:t>
       </w:r>
-      <w:hyperlink r:id="rId14" w:history="1">
+      <w:hyperlink r:id="rId16" w:history="1">
         <w:r>
           <w:rPr>
             <w:rStyle w:val="Hyperlink"/>
@@ -310,7 +331,7 @@
       <w:r>
         <w:t xml:space="preserve">About Yale: </w:t>
       </w:r>
-      <w:hyperlink r:id="rId15" w:history="1">
+      <w:hyperlink r:id="rId17" w:history="1">
         <w:r>
           <w:rPr>
             <w:rStyle w:val="Hyperlink"/>
@@ -329,7 +350,7 @@
       <w:r>
         <w:t xml:space="preserve">Elevated School </w:t>
       </w:r>
-      <w:hyperlink r:id="rId16" w:history="1">
+      <w:hyperlink r:id="rId18" w:history="1">
         <w:r>
           <w:rPr>
             <w:rStyle w:val="Hyperlink"/>
@@ -351,7 +372,7 @@
       <w:r>
         <w:t xml:space="preserve">Elevated School </w:t>
       </w:r>
-      <w:hyperlink r:id="rId17" w:history="1">
+      <w:hyperlink r:id="rId19" w:history="1">
         <w:r>
           <w:rPr>
             <w:rStyle w:val="Hyperlink"/>
@@ -372,7 +393,7 @@
         <w:br/>
         <w:t xml:space="preserve">Elevated School </w:t>
       </w:r>
-      <w:hyperlink r:id="rId18" w:history="1">
+      <w:hyperlink r:id="rId20" w:history="1">
         <w:r>
           <w:rPr>
             <w:rStyle w:val="Hyperlink"/>
@@ -391,7 +412,7 @@
       <w:r>
         <w:t xml:space="preserve">Elevated School: </w:t>
       </w:r>
-      <w:hyperlink r:id="rId19" w:history="1">
+      <w:hyperlink r:id="rId21" w:history="1">
         <w:r>
           <w:rPr>
             <w:rStyle w:val="Hyperlink"/>
@@ -413,7 +434,7 @@
       <w:r>
         <w:t xml:space="preserve">Video blog examples: </w:t>
       </w:r>
-      <w:hyperlink r:id="rId20" w:history="1">
+      <w:hyperlink r:id="rId22" w:history="1">
         <w:r>
           <w:rPr>
             <w:rStyle w:val="Hyperlink"/>
@@ -438,7 +459,7 @@
       <w:r>
         <w:t xml:space="preserve">: </w:t>
       </w:r>
-      <w:hyperlink r:id="rId21" w:history="1">
+      <w:hyperlink r:id="rId23" w:history="1">
         <w:r>
           <w:rPr>
             <w:rStyle w:val="Hyperlink"/>
@@ -451,7 +472,7 @@
       <w:r>
         <w:t xml:space="preserve">School tour: </w:t>
       </w:r>
-      <w:hyperlink r:id="rId22" w:history="1">
+      <w:hyperlink r:id="rId24" w:history="1">
         <w:r>
           <w:rPr>
             <w:rStyle w:val="Hyperlink"/>
@@ -466,11 +487,12 @@
     <w:p/>
     <w:p>
       <w:r>
+        <w:lastRenderedPageBreak/>
         <w:t>Princeton:</w:t>
       </w:r>
     </w:p>
     <w:p>
-      <w:hyperlink r:id="rId23" w:history="1">
+      <w:hyperlink r:id="rId25" w:history="1">
         <w:r>
           <w:rPr>
             <w:rStyle w:val="Hyperlink"/>

</xml_diff>